<commit_message>
api sercice et class inscription
</commit_message>
<xml_diff>
--- a/boky.docx
+++ b/boky.docx
@@ -1874,33 +1874,6 @@
     </w:p>
     <w:p>
       <w:pPr>
-        <w:pStyle w:val="Normal"/>
-        <w:numPr>
-          <w:ilvl w:val="0"/>
-          <w:numId w:val="0"/>
-        </w:numPr>
-        <w:spacing w:before="0" w:after="480"/>
-        <w:ind w:left="0" w:right="0" w:hanging="0"/>
-        <w:contextualSpacing/>
-        <w:jc w:val="center"/>
-        <w:outlineLvl w:val="0"/>
-        <w:rPr>
-          <w:rFonts w:eastAsia="Calibri"/>
-          <w:b/>
-          <w:b/>
-          <w:color w:val="auto"/>
-        </w:rPr>
-      </w:pPr>
-      <w:r>
-        <w:rPr>
-          <w:rFonts w:eastAsia="Calibri"/>
-          <w:b/>
-          <w:color w:val="auto"/>
-        </w:rPr>
-      </w:r>
-    </w:p>
-    <w:p>
-      <w:pPr>
         <w:sectPr>
           <w:headerReference w:type="default" r:id="rId6"/>
           <w:footerReference w:type="default" r:id="rId7"/>
@@ -2144,8 +2117,8 @@
           <w:color w:val="auto"/>
         </w:rPr>
       </w:pPr>
-      <w:bookmarkStart w:id="3" w:name="_Toc406394238"/>
-      <w:bookmarkStart w:id="4" w:name="_Toc155821389"/>
+      <w:bookmarkStart w:id="3" w:name="_Toc155821389"/>
+      <w:bookmarkStart w:id="4" w:name="_Toc406394238"/>
       <w:r>
         <w:rPr>
           <w:rFonts w:eastAsia="Calibri"/>
@@ -2201,8 +2174,8 @@
           <w:color w:val="auto"/>
         </w:rPr>
       </w:pPr>
-      <w:bookmarkStart w:id="5" w:name="_Toc155821390"/>
-      <w:bookmarkStart w:id="6" w:name="_Toc277926290"/>
+      <w:bookmarkStart w:id="5" w:name="_Toc277926290"/>
+      <w:bookmarkStart w:id="6" w:name="_Toc155821390"/>
       <w:r>
         <w:rPr>
           <w:rFonts w:eastAsia="Calibri"/>
@@ -3950,6 +3923,7 @@
           <w:ilvl w:val="0"/>
           <w:numId w:val="6"/>
         </w:numPr>
+        <w:ind w:left="0" w:right="0" w:hanging="0"/>
         <w:rPr>
           <w:color w:val="auto"/>
         </w:rPr>
@@ -3976,7 +3950,7 @@
       </w:tblPr>
       <w:tblGrid>
         <w:gridCol w:w="2374"/>
-        <w:gridCol w:w="6980"/>
+        <w:gridCol w:w="6979"/>
       </w:tblGrid>
       <w:tr>
         <w:trPr/>
@@ -4010,7 +3984,7 @@
         </w:tc>
         <w:tc>
           <w:tcPr>
-            <w:tcW w:w="6980" w:type="dxa"/>
+            <w:tcW w:w="6979" w:type="dxa"/>
             <w:tcBorders>
               <w:top w:val="single" w:sz="4" w:space="0" w:color="000000"/>
               <w:left w:val="single" w:sz="4" w:space="0" w:color="000000"/>
@@ -4077,7 +4051,7 @@
         </w:tc>
         <w:tc>
           <w:tcPr>
-            <w:tcW w:w="6980" w:type="dxa"/>
+            <w:tcW w:w="6979" w:type="dxa"/>
             <w:tcBorders>
               <w:top w:val="single" w:sz="4" w:space="0" w:color="000000"/>
               <w:left w:val="single" w:sz="4" w:space="0" w:color="000000"/>
@@ -4148,7 +4122,7 @@
         </w:tc>
         <w:tc>
           <w:tcPr>
-            <w:tcW w:w="6980" w:type="dxa"/>
+            <w:tcW w:w="6979" w:type="dxa"/>
             <w:tcBorders>
               <w:top w:val="single" w:sz="4" w:space="0" w:color="000000"/>
               <w:left w:val="single" w:sz="4" w:space="0" w:color="000000"/>
@@ -4211,7 +4185,7 @@
         </w:tc>
         <w:tc>
           <w:tcPr>
-            <w:tcW w:w="6980" w:type="dxa"/>
+            <w:tcW w:w="6979" w:type="dxa"/>
             <w:tcBorders>
               <w:top w:val="single" w:sz="4" w:space="0" w:color="000000"/>
               <w:left w:val="single" w:sz="4" w:space="0" w:color="000000"/>
@@ -4275,6 +4249,7 @@
           <w:ilvl w:val="0"/>
           <w:numId w:val="6"/>
         </w:numPr>
+        <w:ind w:left="0" w:right="0" w:hanging="0"/>
         <w:rPr>
           <w:color w:val="auto"/>
         </w:rPr>
@@ -4301,7 +4276,7 @@
       </w:tblPr>
       <w:tblGrid>
         <w:gridCol w:w="2376"/>
-        <w:gridCol w:w="7088"/>
+        <w:gridCol w:w="7087"/>
       </w:tblGrid>
       <w:tr>
         <w:trPr/>
@@ -4339,7 +4314,7 @@
         </w:tc>
         <w:tc>
           <w:tcPr>
-            <w:tcW w:w="7088" w:type="dxa"/>
+            <w:tcW w:w="7087" w:type="dxa"/>
             <w:tcBorders>
               <w:top w:val="single" w:sz="4" w:space="0" w:color="000000"/>
               <w:left w:val="single" w:sz="4" w:space="0" w:color="000000"/>
@@ -4410,7 +4385,7 @@
         </w:tc>
         <w:tc>
           <w:tcPr>
-            <w:tcW w:w="7088" w:type="dxa"/>
+            <w:tcW w:w="7087" w:type="dxa"/>
             <w:tcBorders>
               <w:top w:val="single" w:sz="4" w:space="0" w:color="000000"/>
               <w:left w:val="single" w:sz="4" w:space="0" w:color="000000"/>
@@ -4476,7 +4451,7 @@
         </w:tc>
         <w:tc>
           <w:tcPr>
-            <w:tcW w:w="7088" w:type="dxa"/>
+            <w:tcW w:w="7087" w:type="dxa"/>
             <w:tcBorders>
               <w:top w:val="single" w:sz="4" w:space="0" w:color="000000"/>
               <w:left w:val="single" w:sz="4" w:space="0" w:color="000000"/>
@@ -4539,7 +4514,7 @@
         </w:tc>
         <w:tc>
           <w:tcPr>
-            <w:tcW w:w="7088" w:type="dxa"/>
+            <w:tcW w:w="7087" w:type="dxa"/>
             <w:tcBorders>
               <w:top w:val="single" w:sz="4" w:space="0" w:color="000000"/>
               <w:left w:val="single" w:sz="4" w:space="0" w:color="000000"/>
@@ -4589,6 +4564,7 @@
           <w:ilvl w:val="0"/>
           <w:numId w:val="6"/>
         </w:numPr>
+        <w:ind w:left="0" w:right="0" w:hanging="0"/>
         <w:rPr>
           <w:color w:val="auto"/>
         </w:rPr>
@@ -4615,7 +4591,7 @@
       </w:tblPr>
       <w:tblGrid>
         <w:gridCol w:w="2374"/>
-        <w:gridCol w:w="6980"/>
+        <w:gridCol w:w="6979"/>
       </w:tblGrid>
       <w:tr>
         <w:trPr/>
@@ -4651,7 +4627,7 @@
         </w:tc>
         <w:tc>
           <w:tcPr>
-            <w:tcW w:w="6980" w:type="dxa"/>
+            <w:tcW w:w="6979" w:type="dxa"/>
             <w:tcBorders>
               <w:top w:val="single" w:sz="4" w:space="0" w:color="000000"/>
               <w:left w:val="single" w:sz="4" w:space="0" w:color="000000"/>
@@ -4712,7 +4688,7 @@
         </w:tc>
         <w:tc>
           <w:tcPr>
-            <w:tcW w:w="6980" w:type="dxa"/>
+            <w:tcW w:w="6979" w:type="dxa"/>
             <w:tcBorders>
               <w:top w:val="single" w:sz="4" w:space="0" w:color="000000"/>
               <w:left w:val="single" w:sz="4" w:space="0" w:color="000000"/>
@@ -4773,7 +4749,7 @@
         </w:tc>
         <w:tc>
           <w:tcPr>
-            <w:tcW w:w="6980" w:type="dxa"/>
+            <w:tcW w:w="6979" w:type="dxa"/>
             <w:tcBorders>
               <w:top w:val="single" w:sz="4" w:space="0" w:color="000000"/>
               <w:left w:val="single" w:sz="4" w:space="0" w:color="000000"/>
@@ -4830,6 +4806,7 @@
           <w:ilvl w:val="0"/>
           <w:numId w:val="6"/>
         </w:numPr>
+        <w:ind w:left="0" w:right="0" w:hanging="0"/>
         <w:rPr/>
       </w:pPr>
       <w:r>
@@ -4852,7 +4829,7 @@
       </w:tblPr>
       <w:tblGrid>
         <w:gridCol w:w="2320"/>
-        <w:gridCol w:w="7002"/>
+        <w:gridCol w:w="7001"/>
       </w:tblGrid>
       <w:tr>
         <w:trPr>
@@ -4896,7 +4873,7 @@
         </w:tc>
         <w:tc>
           <w:tcPr>
-            <w:tcW w:w="7002" w:type="dxa"/>
+            <w:tcW w:w="7001" w:type="dxa"/>
             <w:tcBorders>
               <w:top w:val="single" w:sz="4" w:space="0" w:color="000000"/>
               <w:left w:val="single" w:sz="4" w:space="0" w:color="000000"/>
@@ -4973,7 +4950,7 @@
         </w:tc>
         <w:tc>
           <w:tcPr>
-            <w:tcW w:w="7002" w:type="dxa"/>
+            <w:tcW w:w="7001" w:type="dxa"/>
             <w:tcBorders>
               <w:top w:val="single" w:sz="4" w:space="0" w:color="000000"/>
               <w:left w:val="single" w:sz="4" w:space="0" w:color="000000"/>
@@ -5050,7 +5027,7 @@
         </w:tc>
         <w:tc>
           <w:tcPr>
-            <w:tcW w:w="7002" w:type="dxa"/>
+            <w:tcW w:w="7001" w:type="dxa"/>
             <w:tcBorders>
               <w:top w:val="single" w:sz="4" w:space="0" w:color="000000"/>
               <w:left w:val="single" w:sz="4" w:space="0" w:color="000000"/>
@@ -5119,7 +5096,7 @@
         </w:tc>
         <w:tc>
           <w:tcPr>
-            <w:tcW w:w="7002" w:type="dxa"/>
+            <w:tcW w:w="7001" w:type="dxa"/>
             <w:tcBorders>
               <w:top w:val="single" w:sz="4" w:space="0" w:color="000000"/>
               <w:left w:val="single" w:sz="4" w:space="0" w:color="000000"/>
@@ -5176,6 +5153,7 @@
           <w:ilvl w:val="0"/>
           <w:numId w:val="6"/>
         </w:numPr>
+        <w:ind w:left="0" w:right="0" w:hanging="0"/>
         <w:rPr/>
       </w:pPr>
       <w:r>
@@ -5198,7 +5176,7 @@
       </w:tblPr>
       <w:tblGrid>
         <w:gridCol w:w="2320"/>
-        <w:gridCol w:w="7002"/>
+        <w:gridCol w:w="7001"/>
       </w:tblGrid>
       <w:tr>
         <w:trPr>
@@ -5243,7 +5221,7 @@
         </w:tc>
         <w:tc>
           <w:tcPr>
-            <w:tcW w:w="7002" w:type="dxa"/>
+            <w:tcW w:w="7001" w:type="dxa"/>
             <w:tcBorders>
               <w:top w:val="single" w:sz="4" w:space="0" w:color="000000"/>
               <w:left w:val="single" w:sz="4" w:space="0" w:color="000000"/>
@@ -5322,7 +5300,7 @@
         </w:tc>
         <w:tc>
           <w:tcPr>
-            <w:tcW w:w="7002" w:type="dxa"/>
+            <w:tcW w:w="7001" w:type="dxa"/>
             <w:tcBorders>
               <w:top w:val="single" w:sz="4" w:space="0" w:color="000000"/>
               <w:left w:val="single" w:sz="4" w:space="0" w:color="000000"/>
@@ -5401,7 +5379,7 @@
         </w:tc>
         <w:tc>
           <w:tcPr>
-            <w:tcW w:w="7002" w:type="dxa"/>
+            <w:tcW w:w="7001" w:type="dxa"/>
             <w:tcBorders>
               <w:top w:val="single" w:sz="4" w:space="0" w:color="000000"/>
               <w:left w:val="single" w:sz="4" w:space="0" w:color="000000"/>
@@ -5480,7 +5458,7 @@
         </w:tc>
         <w:tc>
           <w:tcPr>
-            <w:tcW w:w="7002" w:type="dxa"/>
+            <w:tcW w:w="7001" w:type="dxa"/>
             <w:tcBorders>
               <w:top w:val="single" w:sz="4" w:space="0" w:color="000000"/>
               <w:left w:val="single" w:sz="4" w:space="0" w:color="000000"/>
@@ -5542,6 +5520,7 @@
           <w:ilvl w:val="0"/>
           <w:numId w:val="6"/>
         </w:numPr>
+        <w:ind w:left="0" w:right="0" w:hanging="0"/>
         <w:rPr>
           <w:color w:val="auto"/>
         </w:rPr>
@@ -5568,7 +5547,7 @@
       </w:tblPr>
       <w:tblGrid>
         <w:gridCol w:w="2374"/>
-        <w:gridCol w:w="6980"/>
+        <w:gridCol w:w="6979"/>
       </w:tblGrid>
       <w:tr>
         <w:trPr/>
@@ -5604,7 +5583,7 @@
         </w:tc>
         <w:tc>
           <w:tcPr>
-            <w:tcW w:w="6980" w:type="dxa"/>
+            <w:tcW w:w="6979" w:type="dxa"/>
             <w:tcBorders>
               <w:top w:val="single" w:sz="4" w:space="0" w:color="000000"/>
               <w:left w:val="single" w:sz="4" w:space="0" w:color="000000"/>
@@ -5667,7 +5646,7 @@
         </w:tc>
         <w:tc>
           <w:tcPr>
-            <w:tcW w:w="6980" w:type="dxa"/>
+            <w:tcW w:w="6979" w:type="dxa"/>
             <w:tcBorders>
               <w:top w:val="single" w:sz="4" w:space="0" w:color="000000"/>
               <w:left w:val="single" w:sz="4" w:space="0" w:color="000000"/>
@@ -5730,7 +5709,7 @@
         </w:tc>
         <w:tc>
           <w:tcPr>
-            <w:tcW w:w="6980" w:type="dxa"/>
+            <w:tcW w:w="6979" w:type="dxa"/>
             <w:tcBorders>
               <w:top w:val="single" w:sz="4" w:space="0" w:color="000000"/>
               <w:left w:val="single" w:sz="4" w:space="0" w:color="000000"/>
@@ -5793,7 +5772,7 @@
         </w:tc>
         <w:tc>
           <w:tcPr>
-            <w:tcW w:w="6980" w:type="dxa"/>
+            <w:tcW w:w="6979" w:type="dxa"/>
             <w:tcBorders>
               <w:top w:val="single" w:sz="4" w:space="0" w:color="000000"/>
               <w:left w:val="single" w:sz="4" w:space="0" w:color="000000"/>
@@ -5862,6 +5841,7 @@
           <w:ilvl w:val="0"/>
           <w:numId w:val="20"/>
         </w:numPr>
+        <w:ind w:left="0" w:right="0" w:hanging="0"/>
         <w:rPr>
           <w:color w:val="auto"/>
         </w:rPr>
@@ -5901,7 +5881,7 @@
               <w:b/>
               <w:vanish w:val="false"/>
             </w:rPr>
-            <w:instrText xml:space="preserve"> TOC \o "1-1" \t "Tabilao,8,Figure,7,a. sous-para,6,1.1.1.1.1 Loaten4,5,1.1.1.1 Loaten3,4,1.1.1 Loaten2,3,1.1 Loaten 1,2" \h</w:instrText>
+            <w:instrText xml:space="preserve"> TOC \o "1-1" </w:instrText>
           </w:r>
           <w:r>
             <w:rPr>
@@ -6106,6 +6086,7 @@
           <w:numId w:val="21"/>
         </w:numPr>
         <w:spacing w:before="120" w:after="120"/>
+        <w:ind w:left="0" w:right="0" w:hanging="0"/>
         <w:rPr>
           <w:color w:val="auto"/>
         </w:rPr>
@@ -6271,6 +6252,7 @@
           <w:numId w:val="22"/>
         </w:numPr>
         <w:spacing w:before="120" w:after="120"/>
+        <w:ind w:left="0" w:right="0" w:hanging="0"/>
         <w:rPr>
           <w:color w:val="auto"/>
         </w:rPr>
@@ -6328,6 +6310,7 @@
           <w:numId w:val="23"/>
         </w:numPr>
         <w:spacing w:before="120" w:after="120"/>
+        <w:ind w:left="0" w:right="0" w:hanging="0"/>
         <w:rPr>
           <w:color w:val="auto"/>
         </w:rPr>
@@ -6354,22 +6337,6 @@
       </w:pPr>
       <w:r>
         <w:rPr>
-          <w:color w:val="auto"/>
-        </w:rPr>
-      </w:r>
-    </w:p>
-    <w:p>
-      <w:pPr>
-        <w:pStyle w:val="Normal"/>
-        <w:spacing w:before="120" w:after="0"/>
-        <w:rPr>
-          <w:rFonts w:eastAsia="Calibri"/>
-          <w:color w:val="auto"/>
-        </w:rPr>
-      </w:pPr>
-      <w:r>
-        <w:rPr>
-          <w:rFonts w:eastAsia="Calibri"/>
           <w:color w:val="auto"/>
         </w:rPr>
       </w:r>
@@ -6391,15 +6358,12 @@
         <w:spacing w:before="120" w:after="0"/>
         <w:rPr>
           <w:rFonts w:eastAsia="Calibri"/>
-          <w:b/>
-          <w:b/>
           <w:color w:val="auto"/>
         </w:rPr>
       </w:pPr>
       <w:r>
         <w:rPr>
           <w:rFonts w:eastAsia="Calibri"/>
-          <w:b/>
           <w:color w:val="auto"/>
         </w:rPr>
       </w:r>
@@ -6500,6 +6464,7 @@
           <w:ilvl w:val="0"/>
           <w:numId w:val="10"/>
         </w:numPr>
+        <w:ind w:left="720" w:right="0" w:hanging="360"/>
         <w:rPr/>
       </w:pPr>
       <w:r>
@@ -6513,6 +6478,7 @@
           <w:ilvl w:val="0"/>
           <w:numId w:val="10"/>
         </w:numPr>
+        <w:ind w:left="720" w:right="0" w:hanging="360"/>
         <w:rPr/>
       </w:pPr>
       <w:r>
@@ -6550,6 +6516,7 @@
           <w:ilvl w:val="0"/>
           <w:numId w:val="10"/>
         </w:numPr>
+        <w:ind w:left="720" w:right="0" w:hanging="360"/>
         <w:rPr/>
       </w:pPr>
       <w:r>
@@ -6563,6 +6530,7 @@
           <w:ilvl w:val="0"/>
           <w:numId w:val="10"/>
         </w:numPr>
+        <w:ind w:left="720" w:right="0" w:hanging="360"/>
         <w:rPr/>
       </w:pPr>
       <w:r>
@@ -6576,6 +6544,7 @@
           <w:ilvl w:val="0"/>
           <w:numId w:val="10"/>
         </w:numPr>
+        <w:ind w:left="720" w:right="0" w:hanging="360"/>
         <w:rPr/>
       </w:pPr>
       <w:r>
@@ -6644,8 +6613,8 @@
         <w:ind w:left="578" w:right="0" w:hanging="578"/>
         <w:rPr/>
       </w:pPr>
-      <w:bookmarkStart w:id="13" w:name="_Toc435582307"/>
-      <w:bookmarkStart w:id="14" w:name="_Toc155821397"/>
+      <w:bookmarkStart w:id="13" w:name="_Toc155821397"/>
+      <w:bookmarkStart w:id="14" w:name="_Toc435582307"/>
       <w:r>
         <w:rPr/>
         <w:t>Introduction</w:t>
@@ -6746,6 +6715,7 @@
           <w:ilvl w:val="0"/>
           <w:numId w:val="11"/>
         </w:numPr>
+        <w:ind w:left="720" w:right="0" w:hanging="360"/>
         <w:rPr/>
       </w:pPr>
       <w:r>
@@ -6760,6 +6730,7 @@
           <w:ilvl w:val="0"/>
           <w:numId w:val="11"/>
         </w:numPr>
+        <w:ind w:left="720" w:right="0" w:hanging="360"/>
         <w:rPr/>
       </w:pPr>
       <w:r>
@@ -6774,6 +6745,7 @@
           <w:ilvl w:val="0"/>
           <w:numId w:val="11"/>
         </w:numPr>
+        <w:ind w:left="720" w:right="0" w:hanging="360"/>
         <w:rPr/>
       </w:pPr>
       <w:r>
@@ -6788,6 +6760,7 @@
           <w:ilvl w:val="0"/>
           <w:numId w:val="11"/>
         </w:numPr>
+        <w:ind w:left="720" w:right="0" w:hanging="360"/>
         <w:rPr/>
       </w:pPr>
       <w:r>
@@ -6875,6 +6848,7 @@
           <w:ilvl w:val="0"/>
           <w:numId w:val="12"/>
         </w:numPr>
+        <w:ind w:left="720" w:right="0" w:hanging="360"/>
         <w:rPr>
           <w:b/>
           <w:b/>
@@ -6987,8 +6961,9 @@
         <w:pStyle w:val="Normal"/>
         <w:numPr>
           <w:ilvl w:val="0"/>
-          <w:numId w:val="17"/>
+          <w:numId w:val="13"/>
         </w:numPr>
+        <w:ind w:left="720" w:right="0" w:hanging="360"/>
         <w:rPr/>
       </w:pPr>
       <w:r>
@@ -7001,8 +6976,9 @@
         <w:pStyle w:val="Normal"/>
         <w:numPr>
           <w:ilvl w:val="0"/>
-          <w:numId w:val="17"/>
+          <w:numId w:val="13"/>
         </w:numPr>
+        <w:ind w:left="720" w:right="0" w:hanging="360"/>
         <w:rPr/>
       </w:pPr>
       <w:r>
@@ -7015,8 +6991,9 @@
         <w:pStyle w:val="Normal"/>
         <w:numPr>
           <w:ilvl w:val="0"/>
-          <w:numId w:val="17"/>
+          <w:numId w:val="13"/>
         </w:numPr>
+        <w:ind w:left="720" w:right="0" w:hanging="360"/>
         <w:rPr/>
       </w:pPr>
       <w:r>
@@ -7029,8 +7006,9 @@
         <w:pStyle w:val="Normal"/>
         <w:numPr>
           <w:ilvl w:val="0"/>
-          <w:numId w:val="17"/>
+          <w:numId w:val="13"/>
         </w:numPr>
+        <w:ind w:left="720" w:right="0" w:hanging="360"/>
         <w:rPr/>
       </w:pPr>
       <w:r>
@@ -7043,8 +7021,9 @@
         <w:pStyle w:val="Normal"/>
         <w:numPr>
           <w:ilvl w:val="0"/>
-          <w:numId w:val="17"/>
+          <w:numId w:val="13"/>
         </w:numPr>
+        <w:ind w:left="720" w:right="0" w:hanging="360"/>
         <w:rPr/>
       </w:pPr>
       <w:r>
@@ -7059,7 +7038,7 @@
           <w:ilvl w:val="0"/>
           <w:numId w:val="0"/>
         </w:numPr>
-        <w:ind w:left="720" w:hanging="0"/>
+        <w:ind w:left="720" w:right="0" w:hanging="0"/>
         <w:rPr/>
       </w:pPr>
       <w:r>
@@ -7074,11 +7053,7 @@
       <w:r>
         <w:rPr/>
         <w:tab/>
-        <w:t xml:space="preserve">En plus des avantages </w:t>
-      </w:r>
-      <w:r>
-        <w:rPr/>
-        <w:t xml:space="preserve">du site </w:t>
+        <w:t xml:space="preserve">En plus des avantages du site </w:t>
       </w:r>
       <w:r>
         <w:rPr>
@@ -7114,6 +7089,7 @@
           <w:ilvl w:val="0"/>
           <w:numId w:val="12"/>
         </w:numPr>
+        <w:ind w:left="720" w:right="0" w:hanging="360"/>
         <w:rPr>
           <w:b/>
           <w:b/>
@@ -7186,14 +7162,7 @@
           <w:b w:val="false"/>
           <w:bCs w:val="false"/>
         </w:rPr>
-        <w:t>-Dépendance à la connexion internet :u</w:t>
-      </w:r>
-      <w:r>
-        <w:rPr>
-          <w:b w:val="false"/>
-          <w:bCs w:val="false"/>
-        </w:rPr>
-        <w:t xml:space="preserve">ne site web </w:t>
+        <w:t xml:space="preserve">-Dépendance à la connexion internet :une site web </w:t>
       </w:r>
       <w:r>
         <w:rPr/>
@@ -7207,11 +7176,7 @@
       </w:pPr>
       <w:r>
         <w:rPr/>
-        <w:t>-</w:t>
-      </w:r>
-      <w:r>
-        <w:rPr/>
-        <w:t>Fiabilité des informations :La précision des informations sur les trajets, notamment les horaires de départ et d'arrivée, peut parfois être sujette à des changements imprévus. Cela peut causer des désagréments pour les utilisateurs si les informations ne sont pas mises à jour en temps réel.</w:t>
+        <w:t>-Fiabilité des informations :La précision des informations sur les trajets, notamment les horaires de départ et d'arrivée, peut parfois être sujette à des changements imprévus. Cela peut causer des désagréments pour les utilisateurs si les informations ne sont pas mises à jour en temps réel.</w:t>
       </w:r>
     </w:p>
     <w:p>
@@ -7279,8 +7244,9 @@
         <w:pStyle w:val="Normal"/>
         <w:numPr>
           <w:ilvl w:val="0"/>
-          <w:numId w:val="18"/>
+          <w:numId w:val="14"/>
         </w:numPr>
+        <w:ind w:left="720" w:right="0" w:hanging="360"/>
         <w:rPr/>
       </w:pPr>
       <w:r>
@@ -7296,8 +7262,9 @@
         <w:pStyle w:val="Normal"/>
         <w:numPr>
           <w:ilvl w:val="0"/>
-          <w:numId w:val="18"/>
+          <w:numId w:val="14"/>
         </w:numPr>
+        <w:ind w:left="720" w:right="0" w:hanging="360"/>
         <w:rPr/>
       </w:pPr>
       <w:r>
@@ -7305,28 +7272,7 @@
           <w:b w:val="false"/>
           <w:bCs w:val="false"/>
         </w:rPr>
-        <w:t>M</w:t>
-      </w:r>
-      <w:r>
-        <w:rPr>
-          <w:b w:val="false"/>
-          <w:bCs w:val="false"/>
-        </w:rPr>
-        <w:t xml:space="preserve">ode de reservation : </w:t>
-      </w:r>
-      <w:r>
-        <w:rPr>
-          <w:b w:val="false"/>
-          <w:bCs w:val="false"/>
-        </w:rPr>
-        <w:t xml:space="preserve">Les utilisateurs doivent appeler un numéro de téléphone pour effectuer une réservation. Cela implique de parler directement à un représentant pour confirmer les détails de la réservation. </w:t>
-      </w:r>
-      <w:r>
-        <w:rPr>
-          <w:b w:val="false"/>
-          <w:bCs w:val="false"/>
-        </w:rPr>
-        <w:t>De plus les numero de telephone sont disponibles pour chaque destination.</w:t>
+        <w:t>Mode de reservation : Les utilisateurs doivent appeler un numéro de téléphone pour effectuer une réservation. Cela implique de parler directement à un représentant pour confirmer les détails de la réservation. De plus les numero de telephone sont disponibles pour chaque destination.</w:t>
       </w:r>
     </w:p>
     <w:p>
@@ -7405,6 +7351,7 @@
           <w:ilvl w:val="0"/>
           <w:numId w:val="12"/>
         </w:numPr>
+        <w:ind w:left="720" w:right="0" w:hanging="360"/>
         <w:rPr>
           <w:b/>
           <w:b/>
@@ -7437,14 +7384,7 @@
           <w:b w:val="false"/>
           <w:bCs w:val="false"/>
         </w:rPr>
-        <w:t xml:space="preserve"> :</w:t>
-      </w:r>
-      <w:r>
-        <w:rPr>
-          <w:b w:val="false"/>
-          <w:bCs w:val="false"/>
-        </w:rPr>
-        <w:t>L'absence d'un système de réservation en ligne limite l'accessibilité pour les utilisateurs qui préfèrent les méthodes numériques. les coûts élevés des appels téléphoniques pour effectuer une réservation peuvent représenter une dépense supplémentaire pour les utilisateurs par rapport à une réservation en ligne via une connexion internet.</w:t>
+        <w:t xml:space="preserve"> :L'absence d'un système de réservation en ligne limite l'accessibilité pour les utilisateurs qui préfèrent les méthodes numériques. les coûts élevés des appels téléphoniques pour effectuer une réservation peuvent représenter une dépense supplémentaire pour les utilisateurs par rapport à une réservation en ligne via une connexion internet.</w:t>
       </w:r>
     </w:p>
     <w:p>
@@ -7465,14 +7405,7 @@
           <w:b w:val="false"/>
           <w:bCs w:val="false"/>
         </w:rPr>
-        <w:t xml:space="preserve"> :</w:t>
-      </w:r>
-      <w:r>
-        <w:rPr>
-          <w:b w:val="false"/>
-          <w:bCs w:val="false"/>
-        </w:rPr>
-        <w:t>La nécessité de parler à un représentant pour effectuer une réservation peut entraîner des délais si les lignes sont occupées ou si les représentants ne sont pas disponibles.</w:t>
+        <w:t xml:space="preserve"> :La nécessité de parler à un représentant pour effectuer une réservation peut entraîner des délais si les lignes sont occupées ou si les représentants ne sont pas disponibles.</w:t>
       </w:r>
     </w:p>
     <w:p>
@@ -7493,23 +7426,7 @@
           <w:b w:val="false"/>
           <w:bCs w:val="false"/>
         </w:rPr>
-        <w:t>Limitation des options de paiement : Le site ne mentionne pas de méthodes de paiement en ligne, ce qui signifie que les utilisateurs doivent probablement payer en personne ou par m</w:t>
-      </w:r>
-      <w:r>
-        <w:rPr>
-          <w:rStyle w:val="StrongEmphasis"/>
-          <w:b w:val="false"/>
-          <w:bCs w:val="false"/>
-        </w:rPr>
-        <w:t xml:space="preserve">obile monaie sans preuve pour le payment </w:t>
-      </w:r>
-      <w:r>
-        <w:rPr>
-          <w:rStyle w:val="StrongEmphasis"/>
-          <w:b w:val="false"/>
-          <w:bCs w:val="false"/>
-        </w:rPr>
-        <w:t>, ce qui peut être moins pratique.</w:t>
+        <w:t>Limitation des options de paiement : Le site ne mentionne pas de méthodes de paiement en ligne, ce qui signifie que les utilisateurs doivent probablement payer en personne ou par mobile monaie sans preuve pour le payment , ce qui peut être moins pratique.</w:t>
       </w:r>
     </w:p>
     <w:p>
@@ -7523,7 +7440,10 @@
         </w:rPr>
       </w:pPr>
       <w:r>
-        <w:rPr/>
+        <w:rPr>
+          <w:b w:val="false"/>
+          <w:bCs w:val="false"/>
+        </w:rPr>
       </w:r>
     </w:p>
     <w:p>
@@ -7559,8 +7479,9 @@
         <w:pStyle w:val="Normal"/>
         <w:numPr>
           <w:ilvl w:val="0"/>
-          <w:numId w:val="19"/>
+          <w:numId w:val="15"/>
         </w:numPr>
+        <w:ind w:left="720" w:right="0" w:hanging="360"/>
         <w:rPr/>
       </w:pPr>
       <w:r>
@@ -7577,8 +7498,9 @@
         <w:pStyle w:val="Normal"/>
         <w:numPr>
           <w:ilvl w:val="0"/>
-          <w:numId w:val="19"/>
+          <w:numId w:val="15"/>
         </w:numPr>
+        <w:ind w:left="720" w:right="0" w:hanging="360"/>
         <w:rPr/>
       </w:pPr>
       <w:r>
@@ -7595,8 +7517,9 @@
         <w:pStyle w:val="Normal"/>
         <w:numPr>
           <w:ilvl w:val="0"/>
-          <w:numId w:val="19"/>
+          <w:numId w:val="15"/>
         </w:numPr>
+        <w:ind w:left="720" w:right="0" w:hanging="360"/>
         <w:rPr/>
       </w:pPr>
       <w:r>
@@ -7613,8 +7536,9 @@
         <w:pStyle w:val="Normal"/>
         <w:numPr>
           <w:ilvl w:val="0"/>
-          <w:numId w:val="19"/>
+          <w:numId w:val="15"/>
         </w:numPr>
+        <w:ind w:left="720" w:right="0" w:hanging="360"/>
         <w:rPr/>
       </w:pPr>
       <w:r>
@@ -7631,8 +7555,9 @@
         <w:pStyle w:val="Normal"/>
         <w:numPr>
           <w:ilvl w:val="0"/>
-          <w:numId w:val="19"/>
+          <w:numId w:val="15"/>
         </w:numPr>
+        <w:ind w:left="720" w:right="0" w:hanging="360"/>
         <w:rPr/>
       </w:pPr>
       <w:r>
@@ -7655,7 +7580,10 @@
         </w:rPr>
       </w:pPr>
       <w:r>
-        <w:rPr/>
+        <w:rPr>
+          <w:b w:val="false"/>
+          <w:bCs w:val="false"/>
+        </w:rPr>
       </w:r>
     </w:p>
     <w:p>
@@ -7689,6 +7617,7 @@
           <w:ilvl w:val="0"/>
           <w:numId w:val="12"/>
         </w:numPr>
+        <w:ind w:left="720" w:right="0" w:hanging="360"/>
         <w:rPr>
           <w:b/>
           <w:b/>
@@ -7867,7 +7796,7 @@
       </w:tblPr>
       <w:tblGrid>
         <w:gridCol w:w="8691"/>
-        <w:gridCol w:w="795"/>
+        <w:gridCol w:w="794"/>
       </w:tblGrid>
       <w:tr>
         <w:trPr/>
@@ -7902,7 +7831,7 @@
         </w:tc>
         <w:tc>
           <w:tcPr>
-            <w:tcW w:w="795" w:type="dxa"/>
+            <w:tcW w:w="794" w:type="dxa"/>
             <w:tcBorders>
               <w:top w:val="single" w:sz="4" w:space="0" w:color="000000"/>
               <w:left w:val="single" w:sz="4" w:space="0" w:color="000000"/>
@@ -8199,6 +8128,7 @@
     <w:p>
       <w:pPr>
         <w:pStyle w:val="11111"/>
+        <w:ind w:left="0" w:right="0" w:hanging="0"/>
         <w:rPr/>
       </w:pPr>
       <w:r>
@@ -8281,7 +8211,7 @@
       </w:tblPr>
       <w:tblGrid>
         <w:gridCol w:w="8691"/>
-        <w:gridCol w:w="795"/>
+        <w:gridCol w:w="794"/>
       </w:tblGrid>
       <w:tr>
         <w:trPr/>
@@ -8316,7 +8246,7 @@
         </w:tc>
         <w:tc>
           <w:tcPr>
-            <w:tcW w:w="795" w:type="dxa"/>
+            <w:tcW w:w="794" w:type="dxa"/>
             <w:tcBorders>
               <w:top w:val="single" w:sz="4" w:space="0" w:color="000000"/>
               <w:left w:val="single" w:sz="4" w:space="0" w:color="000000"/>
@@ -8624,7 +8554,7 @@
       </w:tblPr>
       <w:tblGrid>
         <w:gridCol w:w="8691"/>
-        <w:gridCol w:w="795"/>
+        <w:gridCol w:w="794"/>
       </w:tblGrid>
       <w:tr>
         <w:trPr/>
@@ -8659,7 +8589,7 @@
         </w:tc>
         <w:tc>
           <w:tcPr>
-            <w:tcW w:w="795" w:type="dxa"/>
+            <w:tcW w:w="794" w:type="dxa"/>
             <w:tcBorders>
               <w:top w:val="single" w:sz="4" w:space="0" w:color="000000"/>
               <w:left w:val="single" w:sz="4" w:space="0" w:color="000000"/>
@@ -8816,13 +8746,17 @@
       <w:bookmarkStart w:id="42" w:name="_Toc155821409"/>
       <w:r>
         <w:rPr/>
-        <w:t>Conclusion</w:t>
-      </w:r>
-      <w:bookmarkStart w:id="43" w:name="_Toc295934705"/>
-      <w:bookmarkStart w:id="44" w:name="_Toc295934717"/>
-      <w:bookmarkStart w:id="45" w:name="_Toc435582335"/>
+        <w:t>Conclusio</w:t>
+      </w:r>
       <w:bookmarkEnd w:id="12"/>
       <w:bookmarkEnd w:id="42"/>
+      <w:r>
+        <w:rPr/>
+        <w:t>n</w:t>
+      </w:r>
+      <w:bookmarkStart w:id="43" w:name="_Toc435582335"/>
+      <w:bookmarkStart w:id="44" w:name="_Toc295934717"/>
+      <w:bookmarkStart w:id="45" w:name="_Toc295934705"/>
     </w:p>
     <w:p>
       <w:pPr>
@@ -8831,11 +8765,11 @@
         <w:rPr/>
       </w:pPr>
       <w:bookmarkStart w:id="46" w:name="_Toc155821410"/>
-      <w:bookmarkStart w:id="47" w:name="_Toc493750887"/>
-      <w:bookmarkStart w:id="48" w:name="_Toc487036219"/>
-      <w:bookmarkStart w:id="49" w:name="_Toc4355823351"/>
+      <w:bookmarkStart w:id="47" w:name="_Toc487036219"/>
+      <w:bookmarkStart w:id="48" w:name="_Toc493750887"/>
+      <w:bookmarkStart w:id="49" w:name="_Toc2959347051"/>
       <w:bookmarkStart w:id="50" w:name="_Toc2959347171"/>
-      <w:bookmarkStart w:id="51" w:name="_Toc2959347051"/>
+      <w:bookmarkStart w:id="51" w:name="_Toc4355823351"/>
       <w:bookmarkEnd w:id="43"/>
       <w:bookmarkEnd w:id="44"/>
       <w:bookmarkEnd w:id="45"/>
@@ -8853,16 +8787,6 @@
         <w:t xml:space="preserve"> ET PERSPECTIVES</w:t>
       </w:r>
       <w:bookmarkEnd w:id="46"/>
-    </w:p>
-    <w:p>
-      <w:pPr>
-        <w:pStyle w:val="Sapitra"/>
-        <w:ind w:left="0" w:right="0" w:hanging="0"/>
-        <w:rPr/>
-      </w:pPr>
-      <w:r>
-        <w:rPr/>
-      </w:r>
     </w:p>
     <w:p>
       <w:pPr>
@@ -9385,7 +9309,7 @@
       </w:tblPr>
       <w:tblGrid>
         <w:gridCol w:w="956"/>
-        <w:gridCol w:w="8530"/>
+        <w:gridCol w:w="8529"/>
       </w:tblGrid>
       <w:tr>
         <w:trPr/>
@@ -9424,7 +9348,7 @@
         </w:tc>
         <w:tc>
           <w:tcPr>
-            <w:tcW w:w="8530" w:type="dxa"/>
+            <w:tcW w:w="8529" w:type="dxa"/>
             <w:tcBorders>
               <w:top w:val="single" w:sz="4" w:space="0" w:color="000000"/>
               <w:left w:val="single" w:sz="4" w:space="0" w:color="000000"/>
@@ -9492,7 +9416,7 @@
         </w:tc>
         <w:tc>
           <w:tcPr>
-            <w:tcW w:w="8530" w:type="dxa"/>
+            <w:tcW w:w="8529" w:type="dxa"/>
             <w:tcBorders>
               <w:top w:val="single" w:sz="4" w:space="0" w:color="000000"/>
               <w:left w:val="single" w:sz="4" w:space="0" w:color="000000"/>
@@ -9560,7 +9484,7 @@
         </w:tc>
         <w:tc>
           <w:tcPr>
-            <w:tcW w:w="8530" w:type="dxa"/>
+            <w:tcW w:w="8529" w:type="dxa"/>
             <w:tcBorders>
               <w:top w:val="single" w:sz="4" w:space="0" w:color="000000"/>
               <w:left w:val="single" w:sz="4" w:space="0" w:color="000000"/>
@@ -9628,7 +9552,7 @@
         </w:tc>
         <w:tc>
           <w:tcPr>
-            <w:tcW w:w="8530" w:type="dxa"/>
+            <w:tcW w:w="8529" w:type="dxa"/>
             <w:tcBorders>
               <w:top w:val="single" w:sz="4" w:space="0" w:color="000000"/>
               <w:left w:val="single" w:sz="4" w:space="0" w:color="000000"/>
@@ -9692,7 +9616,7 @@
         </w:tc>
         <w:tc>
           <w:tcPr>
-            <w:tcW w:w="8530" w:type="dxa"/>
+            <w:tcW w:w="8529" w:type="dxa"/>
             <w:tcBorders>
               <w:top w:val="single" w:sz="4" w:space="0" w:color="000000"/>
               <w:left w:val="single" w:sz="4" w:space="0" w:color="000000"/>
@@ -9756,7 +9680,7 @@
         </w:tc>
         <w:tc>
           <w:tcPr>
-            <w:tcW w:w="8530" w:type="dxa"/>
+            <w:tcW w:w="8529" w:type="dxa"/>
             <w:tcBorders>
               <w:top w:val="single" w:sz="4" w:space="0" w:color="000000"/>
               <w:left w:val="single" w:sz="4" w:space="0" w:color="000000"/>
@@ -9821,7 +9745,7 @@
         </w:tc>
         <w:tc>
           <w:tcPr>
-            <w:tcW w:w="8530" w:type="dxa"/>
+            <w:tcW w:w="8529" w:type="dxa"/>
             <w:tcBorders>
               <w:top w:val="single" w:sz="4" w:space="0" w:color="000000"/>
               <w:left w:val="single" w:sz="4" w:space="0" w:color="000000"/>
@@ -9886,7 +9810,7 @@
         </w:tc>
         <w:tc>
           <w:tcPr>
-            <w:tcW w:w="8530" w:type="dxa"/>
+            <w:tcW w:w="8529" w:type="dxa"/>
             <w:tcBorders>
               <w:top w:val="single" w:sz="4" w:space="0" w:color="000000"/>
               <w:left w:val="single" w:sz="4" w:space="0" w:color="000000"/>
@@ -9953,7 +9877,7 @@
         </w:tc>
         <w:tc>
           <w:tcPr>
-            <w:tcW w:w="8530" w:type="dxa"/>
+            <w:tcW w:w="8529" w:type="dxa"/>
             <w:tcBorders>
               <w:top w:val="single" w:sz="4" w:space="0" w:color="000000"/>
               <w:left w:val="single" w:sz="4" w:space="0" w:color="000000"/>
@@ -10020,7 +9944,7 @@
         </w:tc>
         <w:tc>
           <w:tcPr>
-            <w:tcW w:w="8530" w:type="dxa"/>
+            <w:tcW w:w="8529" w:type="dxa"/>
             <w:tcBorders>
               <w:top w:val="single" w:sz="4" w:space="0" w:color="000000"/>
               <w:left w:val="single" w:sz="4" w:space="0" w:color="000000"/>
@@ -10087,7 +10011,7 @@
         </w:tc>
         <w:tc>
           <w:tcPr>
-            <w:tcW w:w="8530" w:type="dxa"/>
+            <w:tcW w:w="8529" w:type="dxa"/>
             <w:tcBorders>
               <w:top w:val="single" w:sz="4" w:space="0" w:color="000000"/>
               <w:left w:val="single" w:sz="4" w:space="0" w:color="000000"/>
@@ -10154,7 +10078,7 @@
         </w:tc>
         <w:tc>
           <w:tcPr>
-            <w:tcW w:w="8530" w:type="dxa"/>
+            <w:tcW w:w="8529" w:type="dxa"/>
             <w:tcBorders>
               <w:top w:val="single" w:sz="4" w:space="0" w:color="000000"/>
               <w:left w:val="single" w:sz="4" w:space="0" w:color="000000"/>
@@ -10221,7 +10145,7 @@
         </w:tc>
         <w:tc>
           <w:tcPr>
-            <w:tcW w:w="8530" w:type="dxa"/>
+            <w:tcW w:w="8529" w:type="dxa"/>
             <w:tcBorders>
               <w:top w:val="single" w:sz="4" w:space="0" w:color="000000"/>
               <w:left w:val="single" w:sz="4" w:space="0" w:color="000000"/>
@@ -10285,7 +10209,7 @@
         </w:tc>
         <w:tc>
           <w:tcPr>
-            <w:tcW w:w="8530" w:type="dxa"/>
+            <w:tcW w:w="8529" w:type="dxa"/>
             <w:tcBorders>
               <w:top w:val="single" w:sz="4" w:space="0" w:color="000000"/>
               <w:left w:val="single" w:sz="4" w:space="0" w:color="000000"/>
@@ -10351,7 +10275,7 @@
         </w:tc>
         <w:tc>
           <w:tcPr>
-            <w:tcW w:w="8530" w:type="dxa"/>
+            <w:tcW w:w="8529" w:type="dxa"/>
             <w:tcBorders>
               <w:top w:val="single" w:sz="4" w:space="0" w:color="000000"/>
               <w:left w:val="single" w:sz="4" w:space="0" w:color="000000"/>
@@ -10415,7 +10339,7 @@
         </w:tc>
         <w:tc>
           <w:tcPr>
-            <w:tcW w:w="8530" w:type="dxa"/>
+            <w:tcW w:w="8529" w:type="dxa"/>
             <w:tcBorders>
               <w:top w:val="single" w:sz="4" w:space="0" w:color="000000"/>
               <w:left w:val="single" w:sz="4" w:space="0" w:color="000000"/>
@@ -10479,7 +10403,7 @@
         </w:tc>
         <w:tc>
           <w:tcPr>
-            <w:tcW w:w="8530" w:type="dxa"/>
+            <w:tcW w:w="8529" w:type="dxa"/>
             <w:tcBorders>
               <w:top w:val="single" w:sz="4" w:space="0" w:color="000000"/>
               <w:left w:val="single" w:sz="4" w:space="0" w:color="000000"/>
@@ -10547,7 +10471,7 @@
         </w:tc>
         <w:tc>
           <w:tcPr>
-            <w:tcW w:w="8530" w:type="dxa"/>
+            <w:tcW w:w="8529" w:type="dxa"/>
             <w:tcBorders>
               <w:top w:val="single" w:sz="4" w:space="0" w:color="000000"/>
               <w:left w:val="single" w:sz="4" w:space="0" w:color="000000"/>
@@ -10611,7 +10535,7 @@
         </w:tc>
         <w:tc>
           <w:tcPr>
-            <w:tcW w:w="8530" w:type="dxa"/>
+            <w:tcW w:w="8529" w:type="dxa"/>
             <w:tcBorders>
               <w:top w:val="single" w:sz="4" w:space="0" w:color="000000"/>
               <w:left w:val="single" w:sz="4" w:space="0" w:color="000000"/>
@@ -10679,7 +10603,7 @@
         </w:tc>
         <w:tc>
           <w:tcPr>
-            <w:tcW w:w="8530" w:type="dxa"/>
+            <w:tcW w:w="8529" w:type="dxa"/>
             <w:tcBorders>
               <w:top w:val="single" w:sz="4" w:space="0" w:color="000000"/>
               <w:left w:val="single" w:sz="4" w:space="0" w:color="000000"/>
@@ -10747,7 +10671,7 @@
         </w:tc>
         <w:tc>
           <w:tcPr>
-            <w:tcW w:w="8530" w:type="dxa"/>
+            <w:tcW w:w="8529" w:type="dxa"/>
             <w:tcBorders>
               <w:top w:val="single" w:sz="4" w:space="0" w:color="000000"/>
               <w:left w:val="single" w:sz="4" w:space="0" w:color="000000"/>
@@ -10816,7 +10740,7 @@
         </w:tc>
         <w:tc>
           <w:tcPr>
-            <w:tcW w:w="8530" w:type="dxa"/>
+            <w:tcW w:w="8529" w:type="dxa"/>
             <w:tcBorders>
               <w:top w:val="single" w:sz="4" w:space="0" w:color="000000"/>
               <w:left w:val="single" w:sz="4" w:space="0" w:color="000000"/>
@@ -10885,7 +10809,7 @@
         </w:tc>
         <w:tc>
           <w:tcPr>
-            <w:tcW w:w="8530" w:type="dxa"/>
+            <w:tcW w:w="8529" w:type="dxa"/>
             <w:tcBorders>
               <w:top w:val="single" w:sz="4" w:space="0" w:color="000000"/>
               <w:left w:val="single" w:sz="4" w:space="0" w:color="000000"/>
@@ -10949,7 +10873,7 @@
         </w:tc>
         <w:tc>
           <w:tcPr>
-            <w:tcW w:w="8530" w:type="dxa"/>
+            <w:tcW w:w="8529" w:type="dxa"/>
             <w:tcBorders>
               <w:top w:val="single" w:sz="4" w:space="0" w:color="000000"/>
               <w:left w:val="single" w:sz="4" w:space="0" w:color="000000"/>
@@ -11015,7 +10939,7 @@
         </w:tc>
         <w:tc>
           <w:tcPr>
-            <w:tcW w:w="8530" w:type="dxa"/>
+            <w:tcW w:w="8529" w:type="dxa"/>
             <w:tcBorders>
               <w:top w:val="single" w:sz="4" w:space="0" w:color="000000"/>
               <w:left w:val="single" w:sz="4" w:space="0" w:color="000000"/>
@@ -11082,7 +11006,7 @@
         </w:tc>
         <w:tc>
           <w:tcPr>
-            <w:tcW w:w="8530" w:type="dxa"/>
+            <w:tcW w:w="8529" w:type="dxa"/>
             <w:tcBorders>
               <w:top w:val="single" w:sz="4" w:space="0" w:color="000000"/>
               <w:left w:val="single" w:sz="4" w:space="0" w:color="000000"/>
@@ -11146,7 +11070,7 @@
         </w:tc>
         <w:tc>
           <w:tcPr>
-            <w:tcW w:w="8530" w:type="dxa"/>
+            <w:tcW w:w="8529" w:type="dxa"/>
             <w:tcBorders>
               <w:top w:val="single" w:sz="4" w:space="0" w:color="000000"/>
               <w:left w:val="single" w:sz="4" w:space="0" w:color="000000"/>
@@ -11210,7 +11134,7 @@
         </w:tc>
         <w:tc>
           <w:tcPr>
-            <w:tcW w:w="8530" w:type="dxa"/>
+            <w:tcW w:w="8529" w:type="dxa"/>
             <w:tcBorders>
               <w:top w:val="single" w:sz="4" w:space="0" w:color="000000"/>
               <w:left w:val="single" w:sz="4" w:space="0" w:color="000000"/>
@@ -11274,7 +11198,7 @@
         </w:tc>
         <w:tc>
           <w:tcPr>
-            <w:tcW w:w="8530" w:type="dxa"/>
+            <w:tcW w:w="8529" w:type="dxa"/>
             <w:tcBorders>
               <w:top w:val="single" w:sz="4" w:space="0" w:color="000000"/>
               <w:left w:val="single" w:sz="4" w:space="0" w:color="000000"/>
@@ -11338,7 +11262,7 @@
         </w:tc>
         <w:tc>
           <w:tcPr>
-            <w:tcW w:w="8530" w:type="dxa"/>
+            <w:tcW w:w="8529" w:type="dxa"/>
             <w:tcBorders>
               <w:top w:val="single" w:sz="4" w:space="0" w:color="000000"/>
               <w:left w:val="single" w:sz="4" w:space="0" w:color="000000"/>
@@ -11406,7 +11330,7 @@
         </w:tc>
         <w:tc>
           <w:tcPr>
-            <w:tcW w:w="8530" w:type="dxa"/>
+            <w:tcW w:w="8529" w:type="dxa"/>
             <w:tcBorders>
               <w:top w:val="single" w:sz="4" w:space="0" w:color="000000"/>
               <w:left w:val="single" w:sz="4" w:space="0" w:color="000000"/>
@@ -11474,7 +11398,7 @@
         </w:tc>
         <w:tc>
           <w:tcPr>
-            <w:tcW w:w="8530" w:type="dxa"/>
+            <w:tcW w:w="8529" w:type="dxa"/>
             <w:tcBorders>
               <w:top w:val="single" w:sz="4" w:space="0" w:color="000000"/>
               <w:left w:val="single" w:sz="4" w:space="0" w:color="000000"/>
@@ -11542,7 +11466,7 @@
         </w:tc>
         <w:tc>
           <w:tcPr>
-            <w:tcW w:w="8530" w:type="dxa"/>
+            <w:tcW w:w="8529" w:type="dxa"/>
             <w:tcBorders>
               <w:top w:val="single" w:sz="4" w:space="0" w:color="000000"/>
               <w:left w:val="single" w:sz="4" w:space="0" w:color="000000"/>
@@ -11610,7 +11534,7 @@
         </w:tc>
         <w:tc>
           <w:tcPr>
-            <w:tcW w:w="8530" w:type="dxa"/>
+            <w:tcW w:w="8529" w:type="dxa"/>
             <w:tcBorders>
               <w:top w:val="single" w:sz="4" w:space="0" w:color="000000"/>
               <w:left w:val="single" w:sz="4" w:space="0" w:color="000000"/>
@@ -11716,8 +11640,8 @@
           <w:lang w:eastAsia="fr-FR"/>
         </w:rPr>
       </w:pPr>
-      <w:bookmarkStart w:id="55" w:name="_Toc406394318"/>
-      <w:bookmarkStart w:id="56" w:name="_Toc155821413"/>
+      <w:bookmarkStart w:id="55" w:name="_Toc155821413"/>
+      <w:bookmarkStart w:id="56" w:name="_Toc406394318"/>
       <w:r>
         <w:rPr>
           <w:rFonts w:eastAsia="Times New Roman"/>
@@ -12341,20 +12265,6 @@
           <w:lang w:eastAsia="fr-FR"/>
         </w:rPr>
         <w:t xml:space="preserve"> </w:t>
-      </w:r>
-    </w:p>
-    <w:p>
-      <w:pPr>
-        <w:pStyle w:val="Normal"/>
-        <w:spacing w:before="120" w:after="0"/>
-        <w:rPr>
-          <w:color w:val="000000"/>
-        </w:rPr>
-      </w:pPr>
-      <w:r>
-        <w:rPr>
-          <w:color w:val="000000"/>
-        </w:rPr>
       </w:r>
     </w:p>
     <w:p>
@@ -12780,7 +12690,7 @@
     </w:r>
     <w:r>
       <w:rPr/>
-      <w:t>12</w:t>
+      <w:t>10</w:t>
     </w:r>
     <w:r>
       <w:rPr/>
@@ -14759,6 +14669,417 @@
   <w:abstractNum w:abstractNumId="13">
     <w:lvl w:ilvl="0">
       <w:start w:val="1"/>
+      <w:numFmt w:val="bullet"/>
+      <w:lvlText w:val=""/>
+      <w:lvlJc w:val="left"/>
+      <w:pPr>
+        <w:tabs>
+          <w:tab w:val="num" w:pos="720"/>
+        </w:tabs>
+        <w:ind w:left="720" w:hanging="360"/>
+      </w:pPr>
+      <w:rPr>
+        <w:rFonts w:ascii="Wingdings" w:hAnsi="Wingdings" w:cs="Wingdings" w:hint="default"/>
+      </w:rPr>
+    </w:lvl>
+    <w:lvl w:ilvl="1">
+      <w:start w:val="1"/>
+      <w:numFmt w:val="bullet"/>
+      <w:lvlText w:val=""/>
+      <w:lvlJc w:val="left"/>
+      <w:pPr>
+        <w:tabs>
+          <w:tab w:val="num" w:pos="1080"/>
+        </w:tabs>
+        <w:ind w:left="1080" w:hanging="360"/>
+      </w:pPr>
+      <w:rPr>
+        <w:rFonts w:ascii="Wingdings" w:hAnsi="Wingdings" w:cs="Wingdings" w:hint="default"/>
+      </w:rPr>
+    </w:lvl>
+    <w:lvl w:ilvl="2">
+      <w:start w:val="1"/>
+      <w:numFmt w:val="bullet"/>
+      <w:lvlText w:val=""/>
+      <w:lvlJc w:val="left"/>
+      <w:pPr>
+        <w:tabs>
+          <w:tab w:val="num" w:pos="1440"/>
+        </w:tabs>
+        <w:ind w:left="1440" w:hanging="360"/>
+      </w:pPr>
+      <w:rPr>
+        <w:rFonts w:ascii="Wingdings" w:hAnsi="Wingdings" w:cs="Wingdings" w:hint="default"/>
+      </w:rPr>
+    </w:lvl>
+    <w:lvl w:ilvl="3">
+      <w:start w:val="1"/>
+      <w:numFmt w:val="bullet"/>
+      <w:lvlText w:val=""/>
+      <w:lvlJc w:val="left"/>
+      <w:pPr>
+        <w:tabs>
+          <w:tab w:val="num" w:pos="1800"/>
+        </w:tabs>
+        <w:ind w:left="1800" w:hanging="360"/>
+      </w:pPr>
+      <w:rPr>
+        <w:rFonts w:ascii="Wingdings" w:hAnsi="Wingdings" w:cs="Wingdings" w:hint="default"/>
+      </w:rPr>
+    </w:lvl>
+    <w:lvl w:ilvl="4">
+      <w:start w:val="1"/>
+      <w:numFmt w:val="bullet"/>
+      <w:lvlText w:val=""/>
+      <w:lvlJc w:val="left"/>
+      <w:pPr>
+        <w:tabs>
+          <w:tab w:val="num" w:pos="2160"/>
+        </w:tabs>
+        <w:ind w:left="2160" w:hanging="360"/>
+      </w:pPr>
+      <w:rPr>
+        <w:rFonts w:ascii="Wingdings" w:hAnsi="Wingdings" w:cs="Wingdings" w:hint="default"/>
+      </w:rPr>
+    </w:lvl>
+    <w:lvl w:ilvl="5">
+      <w:start w:val="1"/>
+      <w:numFmt w:val="bullet"/>
+      <w:lvlText w:val=""/>
+      <w:lvlJc w:val="left"/>
+      <w:pPr>
+        <w:tabs>
+          <w:tab w:val="num" w:pos="2520"/>
+        </w:tabs>
+        <w:ind w:left="2520" w:hanging="360"/>
+      </w:pPr>
+      <w:rPr>
+        <w:rFonts w:ascii="Wingdings" w:hAnsi="Wingdings" w:cs="Wingdings" w:hint="default"/>
+      </w:rPr>
+    </w:lvl>
+    <w:lvl w:ilvl="6">
+      <w:start w:val="1"/>
+      <w:numFmt w:val="bullet"/>
+      <w:lvlText w:val=""/>
+      <w:lvlJc w:val="left"/>
+      <w:pPr>
+        <w:tabs>
+          <w:tab w:val="num" w:pos="2880"/>
+        </w:tabs>
+        <w:ind w:left="2880" w:hanging="360"/>
+      </w:pPr>
+      <w:rPr>
+        <w:rFonts w:ascii="Wingdings" w:hAnsi="Wingdings" w:cs="Wingdings" w:hint="default"/>
+      </w:rPr>
+    </w:lvl>
+    <w:lvl w:ilvl="7">
+      <w:start w:val="1"/>
+      <w:numFmt w:val="bullet"/>
+      <w:lvlText w:val=""/>
+      <w:lvlJc w:val="left"/>
+      <w:pPr>
+        <w:tabs>
+          <w:tab w:val="num" w:pos="3240"/>
+        </w:tabs>
+        <w:ind w:left="3240" w:hanging="360"/>
+      </w:pPr>
+      <w:rPr>
+        <w:rFonts w:ascii="Wingdings" w:hAnsi="Wingdings" w:cs="Wingdings" w:hint="default"/>
+      </w:rPr>
+    </w:lvl>
+    <w:lvl w:ilvl="8">
+      <w:start w:val="1"/>
+      <w:numFmt w:val="bullet"/>
+      <w:lvlText w:val=""/>
+      <w:lvlJc w:val="left"/>
+      <w:pPr>
+        <w:tabs>
+          <w:tab w:val="num" w:pos="3600"/>
+        </w:tabs>
+        <w:ind w:left="3600" w:hanging="360"/>
+      </w:pPr>
+      <w:rPr>
+        <w:rFonts w:ascii="Wingdings" w:hAnsi="Wingdings" w:cs="Wingdings" w:hint="default"/>
+      </w:rPr>
+    </w:lvl>
+  </w:abstractNum>
+  <w:abstractNum w:abstractNumId="14">
+    <w:lvl w:ilvl="0">
+      <w:start w:val="1"/>
+      <w:numFmt w:val="bullet"/>
+      <w:lvlText w:val=""/>
+      <w:lvlJc w:val="left"/>
+      <w:pPr>
+        <w:tabs>
+          <w:tab w:val="num" w:pos="720"/>
+        </w:tabs>
+        <w:ind w:left="720" w:hanging="360"/>
+      </w:pPr>
+      <w:rPr>
+        <w:rFonts w:ascii="Wingdings" w:hAnsi="Wingdings" w:cs="Wingdings" w:hint="default"/>
+      </w:rPr>
+    </w:lvl>
+    <w:lvl w:ilvl="1">
+      <w:start w:val="1"/>
+      <w:numFmt w:val="bullet"/>
+      <w:lvlText w:val=""/>
+      <w:lvlJc w:val="left"/>
+      <w:pPr>
+        <w:tabs>
+          <w:tab w:val="num" w:pos="1080"/>
+        </w:tabs>
+        <w:ind w:left="1080" w:hanging="360"/>
+      </w:pPr>
+      <w:rPr>
+        <w:rFonts w:ascii="Wingdings" w:hAnsi="Wingdings" w:cs="Wingdings" w:hint="default"/>
+      </w:rPr>
+    </w:lvl>
+    <w:lvl w:ilvl="2">
+      <w:start w:val="1"/>
+      <w:numFmt w:val="bullet"/>
+      <w:lvlText w:val=""/>
+      <w:lvlJc w:val="left"/>
+      <w:pPr>
+        <w:tabs>
+          <w:tab w:val="num" w:pos="1440"/>
+        </w:tabs>
+        <w:ind w:left="1440" w:hanging="360"/>
+      </w:pPr>
+      <w:rPr>
+        <w:rFonts w:ascii="Wingdings" w:hAnsi="Wingdings" w:cs="Wingdings" w:hint="default"/>
+      </w:rPr>
+    </w:lvl>
+    <w:lvl w:ilvl="3">
+      <w:start w:val="1"/>
+      <w:numFmt w:val="bullet"/>
+      <w:lvlText w:val=""/>
+      <w:lvlJc w:val="left"/>
+      <w:pPr>
+        <w:tabs>
+          <w:tab w:val="num" w:pos="1800"/>
+        </w:tabs>
+        <w:ind w:left="1800" w:hanging="360"/>
+      </w:pPr>
+      <w:rPr>
+        <w:rFonts w:ascii="Wingdings" w:hAnsi="Wingdings" w:cs="Wingdings" w:hint="default"/>
+      </w:rPr>
+    </w:lvl>
+    <w:lvl w:ilvl="4">
+      <w:start w:val="1"/>
+      <w:numFmt w:val="bullet"/>
+      <w:lvlText w:val=""/>
+      <w:lvlJc w:val="left"/>
+      <w:pPr>
+        <w:tabs>
+          <w:tab w:val="num" w:pos="2160"/>
+        </w:tabs>
+        <w:ind w:left="2160" w:hanging="360"/>
+      </w:pPr>
+      <w:rPr>
+        <w:rFonts w:ascii="Wingdings" w:hAnsi="Wingdings" w:cs="Wingdings" w:hint="default"/>
+      </w:rPr>
+    </w:lvl>
+    <w:lvl w:ilvl="5">
+      <w:start w:val="1"/>
+      <w:numFmt w:val="bullet"/>
+      <w:lvlText w:val=""/>
+      <w:lvlJc w:val="left"/>
+      <w:pPr>
+        <w:tabs>
+          <w:tab w:val="num" w:pos="2520"/>
+        </w:tabs>
+        <w:ind w:left="2520" w:hanging="360"/>
+      </w:pPr>
+      <w:rPr>
+        <w:rFonts w:ascii="Wingdings" w:hAnsi="Wingdings" w:cs="Wingdings" w:hint="default"/>
+      </w:rPr>
+    </w:lvl>
+    <w:lvl w:ilvl="6">
+      <w:start w:val="1"/>
+      <w:numFmt w:val="bullet"/>
+      <w:lvlText w:val=""/>
+      <w:lvlJc w:val="left"/>
+      <w:pPr>
+        <w:tabs>
+          <w:tab w:val="num" w:pos="2880"/>
+        </w:tabs>
+        <w:ind w:left="2880" w:hanging="360"/>
+      </w:pPr>
+      <w:rPr>
+        <w:rFonts w:ascii="Wingdings" w:hAnsi="Wingdings" w:cs="Wingdings" w:hint="default"/>
+      </w:rPr>
+    </w:lvl>
+    <w:lvl w:ilvl="7">
+      <w:start w:val="1"/>
+      <w:numFmt w:val="bullet"/>
+      <w:lvlText w:val=""/>
+      <w:lvlJc w:val="left"/>
+      <w:pPr>
+        <w:tabs>
+          <w:tab w:val="num" w:pos="3240"/>
+        </w:tabs>
+        <w:ind w:left="3240" w:hanging="360"/>
+      </w:pPr>
+      <w:rPr>
+        <w:rFonts w:ascii="Wingdings" w:hAnsi="Wingdings" w:cs="Wingdings" w:hint="default"/>
+      </w:rPr>
+    </w:lvl>
+    <w:lvl w:ilvl="8">
+      <w:start w:val="1"/>
+      <w:numFmt w:val="bullet"/>
+      <w:lvlText w:val=""/>
+      <w:lvlJc w:val="left"/>
+      <w:pPr>
+        <w:tabs>
+          <w:tab w:val="num" w:pos="3600"/>
+        </w:tabs>
+        <w:ind w:left="3600" w:hanging="360"/>
+      </w:pPr>
+      <w:rPr>
+        <w:rFonts w:ascii="Wingdings" w:hAnsi="Wingdings" w:cs="Wingdings" w:hint="default"/>
+      </w:rPr>
+    </w:lvl>
+  </w:abstractNum>
+  <w:abstractNum w:abstractNumId="15">
+    <w:lvl w:ilvl="0">
+      <w:start w:val="1"/>
+      <w:numFmt w:val="bullet"/>
+      <w:lvlText w:val=""/>
+      <w:lvlJc w:val="left"/>
+      <w:pPr>
+        <w:tabs>
+          <w:tab w:val="num" w:pos="720"/>
+        </w:tabs>
+        <w:ind w:left="720" w:hanging="360"/>
+      </w:pPr>
+      <w:rPr>
+        <w:rFonts w:ascii="Wingdings" w:hAnsi="Wingdings" w:cs="Wingdings" w:hint="default"/>
+      </w:rPr>
+    </w:lvl>
+    <w:lvl w:ilvl="1">
+      <w:start w:val="1"/>
+      <w:numFmt w:val="bullet"/>
+      <w:lvlText w:val=""/>
+      <w:lvlJc w:val="left"/>
+      <w:pPr>
+        <w:tabs>
+          <w:tab w:val="num" w:pos="1080"/>
+        </w:tabs>
+        <w:ind w:left="1080" w:hanging="360"/>
+      </w:pPr>
+      <w:rPr>
+        <w:rFonts w:ascii="Wingdings" w:hAnsi="Wingdings" w:cs="Wingdings" w:hint="default"/>
+      </w:rPr>
+    </w:lvl>
+    <w:lvl w:ilvl="2">
+      <w:start w:val="1"/>
+      <w:numFmt w:val="bullet"/>
+      <w:lvlText w:val=""/>
+      <w:lvlJc w:val="left"/>
+      <w:pPr>
+        <w:tabs>
+          <w:tab w:val="num" w:pos="1440"/>
+        </w:tabs>
+        <w:ind w:left="1440" w:hanging="360"/>
+      </w:pPr>
+      <w:rPr>
+        <w:rFonts w:ascii="Wingdings" w:hAnsi="Wingdings" w:cs="Wingdings" w:hint="default"/>
+      </w:rPr>
+    </w:lvl>
+    <w:lvl w:ilvl="3">
+      <w:start w:val="1"/>
+      <w:numFmt w:val="bullet"/>
+      <w:lvlText w:val=""/>
+      <w:lvlJc w:val="left"/>
+      <w:pPr>
+        <w:tabs>
+          <w:tab w:val="num" w:pos="1800"/>
+        </w:tabs>
+        <w:ind w:left="1800" w:hanging="360"/>
+      </w:pPr>
+      <w:rPr>
+        <w:rFonts w:ascii="Wingdings" w:hAnsi="Wingdings" w:cs="Wingdings" w:hint="default"/>
+      </w:rPr>
+    </w:lvl>
+    <w:lvl w:ilvl="4">
+      <w:start w:val="1"/>
+      <w:numFmt w:val="bullet"/>
+      <w:lvlText w:val=""/>
+      <w:lvlJc w:val="left"/>
+      <w:pPr>
+        <w:tabs>
+          <w:tab w:val="num" w:pos="2160"/>
+        </w:tabs>
+        <w:ind w:left="2160" w:hanging="360"/>
+      </w:pPr>
+      <w:rPr>
+        <w:rFonts w:ascii="Wingdings" w:hAnsi="Wingdings" w:cs="Wingdings" w:hint="default"/>
+      </w:rPr>
+    </w:lvl>
+    <w:lvl w:ilvl="5">
+      <w:start w:val="1"/>
+      <w:numFmt w:val="bullet"/>
+      <w:lvlText w:val=""/>
+      <w:lvlJc w:val="left"/>
+      <w:pPr>
+        <w:tabs>
+          <w:tab w:val="num" w:pos="2520"/>
+        </w:tabs>
+        <w:ind w:left="2520" w:hanging="360"/>
+      </w:pPr>
+      <w:rPr>
+        <w:rFonts w:ascii="Wingdings" w:hAnsi="Wingdings" w:cs="Wingdings" w:hint="default"/>
+      </w:rPr>
+    </w:lvl>
+    <w:lvl w:ilvl="6">
+      <w:start w:val="1"/>
+      <w:numFmt w:val="bullet"/>
+      <w:lvlText w:val=""/>
+      <w:lvlJc w:val="left"/>
+      <w:pPr>
+        <w:tabs>
+          <w:tab w:val="num" w:pos="2880"/>
+        </w:tabs>
+        <w:ind w:left="2880" w:hanging="360"/>
+      </w:pPr>
+      <w:rPr>
+        <w:rFonts w:ascii="Wingdings" w:hAnsi="Wingdings" w:cs="Wingdings" w:hint="default"/>
+      </w:rPr>
+    </w:lvl>
+    <w:lvl w:ilvl="7">
+      <w:start w:val="1"/>
+      <w:numFmt w:val="bullet"/>
+      <w:lvlText w:val=""/>
+      <w:lvlJc w:val="left"/>
+      <w:pPr>
+        <w:tabs>
+          <w:tab w:val="num" w:pos="3240"/>
+        </w:tabs>
+        <w:ind w:left="3240" w:hanging="360"/>
+      </w:pPr>
+      <w:rPr>
+        <w:rFonts w:ascii="Wingdings" w:hAnsi="Wingdings" w:cs="Wingdings" w:hint="default"/>
+      </w:rPr>
+    </w:lvl>
+    <w:lvl w:ilvl="8">
+      <w:start w:val="1"/>
+      <w:numFmt w:val="bullet"/>
+      <w:lvlText w:val=""/>
+      <w:lvlJc w:val="left"/>
+      <w:pPr>
+        <w:tabs>
+          <w:tab w:val="num" w:pos="3600"/>
+        </w:tabs>
+        <w:ind w:left="3600" w:hanging="360"/>
+      </w:pPr>
+      <w:rPr>
+        <w:rFonts w:ascii="Wingdings" w:hAnsi="Wingdings" w:cs="Wingdings" w:hint="default"/>
+      </w:rPr>
+    </w:lvl>
+  </w:abstractNum>
+  <w:abstractNum w:abstractNumId="16">
+    <w:lvl w:ilvl="0">
+      <w:start w:val="1"/>
       <w:numFmt w:val="decimal"/>
       <w:suff w:val="space"/>
       <w:lvlText w:val="%1."/>
@@ -14881,7 +15202,7 @@
       <w:rPr/>
     </w:lvl>
   </w:abstractNum>
-  <w:abstractNum w:abstractNumId="14">
+  <w:abstractNum w:abstractNumId="17">
     <w:lvl w:ilvl="0">
       <w:start w:val="1"/>
       <w:numFmt w:val="decimal"/>
@@ -15006,7 +15327,7 @@
       <w:rPr/>
     </w:lvl>
   </w:abstractNum>
-  <w:abstractNum w:abstractNumId="15">
+  <w:abstractNum w:abstractNumId="18">
     <w:lvl w:ilvl="0">
       <w:start w:val="1"/>
       <w:numFmt w:val="decimal"/>
@@ -15131,7 +15452,7 @@
       <w:rPr/>
     </w:lvl>
   </w:abstractNum>
-  <w:abstractNum w:abstractNumId="16">
+  <w:abstractNum w:abstractNumId="19">
     <w:lvl w:ilvl="0">
       <w:start w:val="1"/>
       <w:numFmt w:val="decimal"/>
@@ -15254,417 +15575,6 @@
         <w:ind w:left="6480" w:hanging="180"/>
       </w:pPr>
       <w:rPr/>
-    </w:lvl>
-  </w:abstractNum>
-  <w:abstractNum w:abstractNumId="17">
-    <w:lvl w:ilvl="0">
-      <w:start w:val="1"/>
-      <w:numFmt w:val="bullet"/>
-      <w:lvlText w:val=""/>
-      <w:lvlJc w:val="left"/>
-      <w:pPr>
-        <w:tabs>
-          <w:tab w:val="num" w:pos="720"/>
-        </w:tabs>
-        <w:ind w:left="720" w:hanging="360"/>
-      </w:pPr>
-      <w:rPr>
-        <w:rFonts w:ascii="Wingdings" w:hAnsi="Wingdings" w:cs="Wingdings" w:hint="default"/>
-      </w:rPr>
-    </w:lvl>
-    <w:lvl w:ilvl="1">
-      <w:start w:val="1"/>
-      <w:numFmt w:val="bullet"/>
-      <w:lvlText w:val=""/>
-      <w:lvlJc w:val="left"/>
-      <w:pPr>
-        <w:tabs>
-          <w:tab w:val="num" w:pos="1080"/>
-        </w:tabs>
-        <w:ind w:left="1080" w:hanging="360"/>
-      </w:pPr>
-      <w:rPr>
-        <w:rFonts w:ascii="Wingdings" w:hAnsi="Wingdings" w:cs="Wingdings" w:hint="default"/>
-      </w:rPr>
-    </w:lvl>
-    <w:lvl w:ilvl="2">
-      <w:start w:val="1"/>
-      <w:numFmt w:val="bullet"/>
-      <w:lvlText w:val=""/>
-      <w:lvlJc w:val="left"/>
-      <w:pPr>
-        <w:tabs>
-          <w:tab w:val="num" w:pos="1440"/>
-        </w:tabs>
-        <w:ind w:left="1440" w:hanging="360"/>
-      </w:pPr>
-      <w:rPr>
-        <w:rFonts w:ascii="Wingdings" w:hAnsi="Wingdings" w:cs="Wingdings" w:hint="default"/>
-      </w:rPr>
-    </w:lvl>
-    <w:lvl w:ilvl="3">
-      <w:start w:val="1"/>
-      <w:numFmt w:val="bullet"/>
-      <w:lvlText w:val=""/>
-      <w:lvlJc w:val="left"/>
-      <w:pPr>
-        <w:tabs>
-          <w:tab w:val="num" w:pos="1800"/>
-        </w:tabs>
-        <w:ind w:left="1800" w:hanging="360"/>
-      </w:pPr>
-      <w:rPr>
-        <w:rFonts w:ascii="Wingdings" w:hAnsi="Wingdings" w:cs="Wingdings" w:hint="default"/>
-      </w:rPr>
-    </w:lvl>
-    <w:lvl w:ilvl="4">
-      <w:start w:val="1"/>
-      <w:numFmt w:val="bullet"/>
-      <w:lvlText w:val=""/>
-      <w:lvlJc w:val="left"/>
-      <w:pPr>
-        <w:tabs>
-          <w:tab w:val="num" w:pos="2160"/>
-        </w:tabs>
-        <w:ind w:left="2160" w:hanging="360"/>
-      </w:pPr>
-      <w:rPr>
-        <w:rFonts w:ascii="Wingdings" w:hAnsi="Wingdings" w:cs="Wingdings" w:hint="default"/>
-      </w:rPr>
-    </w:lvl>
-    <w:lvl w:ilvl="5">
-      <w:start w:val="1"/>
-      <w:numFmt w:val="bullet"/>
-      <w:lvlText w:val=""/>
-      <w:lvlJc w:val="left"/>
-      <w:pPr>
-        <w:tabs>
-          <w:tab w:val="num" w:pos="2520"/>
-        </w:tabs>
-        <w:ind w:left="2520" w:hanging="360"/>
-      </w:pPr>
-      <w:rPr>
-        <w:rFonts w:ascii="Wingdings" w:hAnsi="Wingdings" w:cs="Wingdings" w:hint="default"/>
-      </w:rPr>
-    </w:lvl>
-    <w:lvl w:ilvl="6">
-      <w:start w:val="1"/>
-      <w:numFmt w:val="bullet"/>
-      <w:lvlText w:val=""/>
-      <w:lvlJc w:val="left"/>
-      <w:pPr>
-        <w:tabs>
-          <w:tab w:val="num" w:pos="2880"/>
-        </w:tabs>
-        <w:ind w:left="2880" w:hanging="360"/>
-      </w:pPr>
-      <w:rPr>
-        <w:rFonts w:ascii="Wingdings" w:hAnsi="Wingdings" w:cs="Wingdings" w:hint="default"/>
-      </w:rPr>
-    </w:lvl>
-    <w:lvl w:ilvl="7">
-      <w:start w:val="1"/>
-      <w:numFmt w:val="bullet"/>
-      <w:lvlText w:val=""/>
-      <w:lvlJc w:val="left"/>
-      <w:pPr>
-        <w:tabs>
-          <w:tab w:val="num" w:pos="3240"/>
-        </w:tabs>
-        <w:ind w:left="3240" w:hanging="360"/>
-      </w:pPr>
-      <w:rPr>
-        <w:rFonts w:ascii="Wingdings" w:hAnsi="Wingdings" w:cs="Wingdings" w:hint="default"/>
-      </w:rPr>
-    </w:lvl>
-    <w:lvl w:ilvl="8">
-      <w:start w:val="1"/>
-      <w:numFmt w:val="bullet"/>
-      <w:lvlText w:val=""/>
-      <w:lvlJc w:val="left"/>
-      <w:pPr>
-        <w:tabs>
-          <w:tab w:val="num" w:pos="3600"/>
-        </w:tabs>
-        <w:ind w:left="3600" w:hanging="360"/>
-      </w:pPr>
-      <w:rPr>
-        <w:rFonts w:ascii="Wingdings" w:hAnsi="Wingdings" w:cs="Wingdings" w:hint="default"/>
-      </w:rPr>
-    </w:lvl>
-  </w:abstractNum>
-  <w:abstractNum w:abstractNumId="18">
-    <w:lvl w:ilvl="0">
-      <w:start w:val="1"/>
-      <w:numFmt w:val="bullet"/>
-      <w:lvlText w:val=""/>
-      <w:lvlJc w:val="left"/>
-      <w:pPr>
-        <w:tabs>
-          <w:tab w:val="num" w:pos="720"/>
-        </w:tabs>
-        <w:ind w:left="720" w:hanging="360"/>
-      </w:pPr>
-      <w:rPr>
-        <w:rFonts w:ascii="Wingdings" w:hAnsi="Wingdings" w:cs="Wingdings" w:hint="default"/>
-      </w:rPr>
-    </w:lvl>
-    <w:lvl w:ilvl="1">
-      <w:start w:val="1"/>
-      <w:numFmt w:val="bullet"/>
-      <w:lvlText w:val=""/>
-      <w:lvlJc w:val="left"/>
-      <w:pPr>
-        <w:tabs>
-          <w:tab w:val="num" w:pos="1080"/>
-        </w:tabs>
-        <w:ind w:left="1080" w:hanging="360"/>
-      </w:pPr>
-      <w:rPr>
-        <w:rFonts w:ascii="Wingdings" w:hAnsi="Wingdings" w:cs="Wingdings" w:hint="default"/>
-      </w:rPr>
-    </w:lvl>
-    <w:lvl w:ilvl="2">
-      <w:start w:val="1"/>
-      <w:numFmt w:val="bullet"/>
-      <w:lvlText w:val=""/>
-      <w:lvlJc w:val="left"/>
-      <w:pPr>
-        <w:tabs>
-          <w:tab w:val="num" w:pos="1440"/>
-        </w:tabs>
-        <w:ind w:left="1440" w:hanging="360"/>
-      </w:pPr>
-      <w:rPr>
-        <w:rFonts w:ascii="Wingdings" w:hAnsi="Wingdings" w:cs="Wingdings" w:hint="default"/>
-      </w:rPr>
-    </w:lvl>
-    <w:lvl w:ilvl="3">
-      <w:start w:val="1"/>
-      <w:numFmt w:val="bullet"/>
-      <w:lvlText w:val=""/>
-      <w:lvlJc w:val="left"/>
-      <w:pPr>
-        <w:tabs>
-          <w:tab w:val="num" w:pos="1800"/>
-        </w:tabs>
-        <w:ind w:left="1800" w:hanging="360"/>
-      </w:pPr>
-      <w:rPr>
-        <w:rFonts w:ascii="Wingdings" w:hAnsi="Wingdings" w:cs="Wingdings" w:hint="default"/>
-      </w:rPr>
-    </w:lvl>
-    <w:lvl w:ilvl="4">
-      <w:start w:val="1"/>
-      <w:numFmt w:val="bullet"/>
-      <w:lvlText w:val=""/>
-      <w:lvlJc w:val="left"/>
-      <w:pPr>
-        <w:tabs>
-          <w:tab w:val="num" w:pos="2160"/>
-        </w:tabs>
-        <w:ind w:left="2160" w:hanging="360"/>
-      </w:pPr>
-      <w:rPr>
-        <w:rFonts w:ascii="Wingdings" w:hAnsi="Wingdings" w:cs="Wingdings" w:hint="default"/>
-      </w:rPr>
-    </w:lvl>
-    <w:lvl w:ilvl="5">
-      <w:start w:val="1"/>
-      <w:numFmt w:val="bullet"/>
-      <w:lvlText w:val=""/>
-      <w:lvlJc w:val="left"/>
-      <w:pPr>
-        <w:tabs>
-          <w:tab w:val="num" w:pos="2520"/>
-        </w:tabs>
-        <w:ind w:left="2520" w:hanging="360"/>
-      </w:pPr>
-      <w:rPr>
-        <w:rFonts w:ascii="Wingdings" w:hAnsi="Wingdings" w:cs="Wingdings" w:hint="default"/>
-      </w:rPr>
-    </w:lvl>
-    <w:lvl w:ilvl="6">
-      <w:start w:val="1"/>
-      <w:numFmt w:val="bullet"/>
-      <w:lvlText w:val=""/>
-      <w:lvlJc w:val="left"/>
-      <w:pPr>
-        <w:tabs>
-          <w:tab w:val="num" w:pos="2880"/>
-        </w:tabs>
-        <w:ind w:left="2880" w:hanging="360"/>
-      </w:pPr>
-      <w:rPr>
-        <w:rFonts w:ascii="Wingdings" w:hAnsi="Wingdings" w:cs="Wingdings" w:hint="default"/>
-      </w:rPr>
-    </w:lvl>
-    <w:lvl w:ilvl="7">
-      <w:start w:val="1"/>
-      <w:numFmt w:val="bullet"/>
-      <w:lvlText w:val=""/>
-      <w:lvlJc w:val="left"/>
-      <w:pPr>
-        <w:tabs>
-          <w:tab w:val="num" w:pos="3240"/>
-        </w:tabs>
-        <w:ind w:left="3240" w:hanging="360"/>
-      </w:pPr>
-      <w:rPr>
-        <w:rFonts w:ascii="Wingdings" w:hAnsi="Wingdings" w:cs="Wingdings" w:hint="default"/>
-      </w:rPr>
-    </w:lvl>
-    <w:lvl w:ilvl="8">
-      <w:start w:val="1"/>
-      <w:numFmt w:val="bullet"/>
-      <w:lvlText w:val=""/>
-      <w:lvlJc w:val="left"/>
-      <w:pPr>
-        <w:tabs>
-          <w:tab w:val="num" w:pos="3600"/>
-        </w:tabs>
-        <w:ind w:left="3600" w:hanging="360"/>
-      </w:pPr>
-      <w:rPr>
-        <w:rFonts w:ascii="Wingdings" w:hAnsi="Wingdings" w:cs="Wingdings" w:hint="default"/>
-      </w:rPr>
-    </w:lvl>
-  </w:abstractNum>
-  <w:abstractNum w:abstractNumId="19">
-    <w:lvl w:ilvl="0">
-      <w:start w:val="1"/>
-      <w:numFmt w:val="bullet"/>
-      <w:lvlText w:val=""/>
-      <w:lvlJc w:val="left"/>
-      <w:pPr>
-        <w:tabs>
-          <w:tab w:val="num" w:pos="720"/>
-        </w:tabs>
-        <w:ind w:left="720" w:hanging="360"/>
-      </w:pPr>
-      <w:rPr>
-        <w:rFonts w:ascii="Wingdings" w:hAnsi="Wingdings" w:cs="Wingdings" w:hint="default"/>
-      </w:rPr>
-    </w:lvl>
-    <w:lvl w:ilvl="1">
-      <w:start w:val="1"/>
-      <w:numFmt w:val="bullet"/>
-      <w:lvlText w:val=""/>
-      <w:lvlJc w:val="left"/>
-      <w:pPr>
-        <w:tabs>
-          <w:tab w:val="num" w:pos="1080"/>
-        </w:tabs>
-        <w:ind w:left="1080" w:hanging="360"/>
-      </w:pPr>
-      <w:rPr>
-        <w:rFonts w:ascii="Wingdings" w:hAnsi="Wingdings" w:cs="Wingdings" w:hint="default"/>
-      </w:rPr>
-    </w:lvl>
-    <w:lvl w:ilvl="2">
-      <w:start w:val="1"/>
-      <w:numFmt w:val="bullet"/>
-      <w:lvlText w:val=""/>
-      <w:lvlJc w:val="left"/>
-      <w:pPr>
-        <w:tabs>
-          <w:tab w:val="num" w:pos="1440"/>
-        </w:tabs>
-        <w:ind w:left="1440" w:hanging="360"/>
-      </w:pPr>
-      <w:rPr>
-        <w:rFonts w:ascii="Wingdings" w:hAnsi="Wingdings" w:cs="Wingdings" w:hint="default"/>
-      </w:rPr>
-    </w:lvl>
-    <w:lvl w:ilvl="3">
-      <w:start w:val="1"/>
-      <w:numFmt w:val="bullet"/>
-      <w:lvlText w:val=""/>
-      <w:lvlJc w:val="left"/>
-      <w:pPr>
-        <w:tabs>
-          <w:tab w:val="num" w:pos="1800"/>
-        </w:tabs>
-        <w:ind w:left="1800" w:hanging="360"/>
-      </w:pPr>
-      <w:rPr>
-        <w:rFonts w:ascii="Wingdings" w:hAnsi="Wingdings" w:cs="Wingdings" w:hint="default"/>
-      </w:rPr>
-    </w:lvl>
-    <w:lvl w:ilvl="4">
-      <w:start w:val="1"/>
-      <w:numFmt w:val="bullet"/>
-      <w:lvlText w:val=""/>
-      <w:lvlJc w:val="left"/>
-      <w:pPr>
-        <w:tabs>
-          <w:tab w:val="num" w:pos="2160"/>
-        </w:tabs>
-        <w:ind w:left="2160" w:hanging="360"/>
-      </w:pPr>
-      <w:rPr>
-        <w:rFonts w:ascii="Wingdings" w:hAnsi="Wingdings" w:cs="Wingdings" w:hint="default"/>
-      </w:rPr>
-    </w:lvl>
-    <w:lvl w:ilvl="5">
-      <w:start w:val="1"/>
-      <w:numFmt w:val="bullet"/>
-      <w:lvlText w:val=""/>
-      <w:lvlJc w:val="left"/>
-      <w:pPr>
-        <w:tabs>
-          <w:tab w:val="num" w:pos="2520"/>
-        </w:tabs>
-        <w:ind w:left="2520" w:hanging="360"/>
-      </w:pPr>
-      <w:rPr>
-        <w:rFonts w:ascii="Wingdings" w:hAnsi="Wingdings" w:cs="Wingdings" w:hint="default"/>
-      </w:rPr>
-    </w:lvl>
-    <w:lvl w:ilvl="6">
-      <w:start w:val="1"/>
-      <w:numFmt w:val="bullet"/>
-      <w:lvlText w:val=""/>
-      <w:lvlJc w:val="left"/>
-      <w:pPr>
-        <w:tabs>
-          <w:tab w:val="num" w:pos="2880"/>
-        </w:tabs>
-        <w:ind w:left="2880" w:hanging="360"/>
-      </w:pPr>
-      <w:rPr>
-        <w:rFonts w:ascii="Wingdings" w:hAnsi="Wingdings" w:cs="Wingdings" w:hint="default"/>
-      </w:rPr>
-    </w:lvl>
-    <w:lvl w:ilvl="7">
-      <w:start w:val="1"/>
-      <w:numFmt w:val="bullet"/>
-      <w:lvlText w:val=""/>
-      <w:lvlJc w:val="left"/>
-      <w:pPr>
-        <w:tabs>
-          <w:tab w:val="num" w:pos="3240"/>
-        </w:tabs>
-        <w:ind w:left="3240" w:hanging="360"/>
-      </w:pPr>
-      <w:rPr>
-        <w:rFonts w:ascii="Wingdings" w:hAnsi="Wingdings" w:cs="Wingdings" w:hint="default"/>
-      </w:rPr>
-    </w:lvl>
-    <w:lvl w:ilvl="8">
-      <w:start w:val="1"/>
-      <w:numFmt w:val="bullet"/>
-      <w:lvlText w:val=""/>
-      <w:lvlJc w:val="left"/>
-      <w:pPr>
-        <w:tabs>
-          <w:tab w:val="num" w:pos="3600"/>
-        </w:tabs>
-        <w:ind w:left="3600" w:hanging="360"/>
-      </w:pPr>
-      <w:rPr>
-        <w:rFonts w:ascii="Wingdings" w:hAnsi="Wingdings" w:cs="Wingdings" w:hint="default"/>
-      </w:rPr>
     </w:lvl>
   </w:abstractNum>
   <w:num w:numId="1">
@@ -15765,9 +15675,7 @@
     <w:pPr>
       <w:widowControl/>
       <w:suppressAutoHyphens w:val="true"/>
-      <w:kinsoku w:val="true"/>
-      <w:overflowPunct w:val="true"/>
-      <w:autoSpaceDE w:val="true"/>
+      <w:overflowPunct w:val="false"/>
       <w:bidi w:val="0"/>
       <w:spacing w:lineRule="auto" w:line="360" w:before="0" w:after="0"/>
       <w:ind w:left="0" w:right="0" w:hanging="0"/>
@@ -17081,9 +16989,7 @@
     <w:pPr>
       <w:widowControl/>
       <w:suppressAutoHyphens w:val="true"/>
-      <w:kinsoku w:val="true"/>
-      <w:overflowPunct w:val="true"/>
-      <w:autoSpaceDE w:val="true"/>
+      <w:overflowPunct w:val="false"/>
       <w:bidi w:val="0"/>
       <w:spacing w:lineRule="auto" w:line="240" w:before="0" w:after="0"/>
       <w:ind w:left="578" w:right="0" w:hanging="578"/>
@@ -17429,7 +17335,7 @@
     <w:qFormat/>
     <w:pPr>
       <w:widowControl w:val="false"/>
-      <w:shd w:fill="FFFFFF" w:val="clear"/>
+      <w:shd w:val="clear" w:fill="FFFFFF"/>
       <w:spacing w:before="120" w:after="0"/>
       <w:ind w:left="19" w:right="5" w:hanging="0"/>
       <w:textAlignment w:val="baseline"/>
@@ -17700,9 +17606,7 @@
     <w:pPr>
       <w:widowControl/>
       <w:suppressAutoHyphens w:val="true"/>
-      <w:kinsoku w:val="true"/>
-      <w:overflowPunct w:val="true"/>
-      <w:autoSpaceDE w:val="true"/>
+      <w:overflowPunct w:val="false"/>
       <w:bidi w:val="0"/>
       <w:spacing w:lineRule="auto" w:line="240" w:before="0" w:after="0"/>
       <w:ind w:left="0" w:right="0" w:hanging="0"/>

</xml_diff>